<commit_message>
Simplify logd for better performance and power consumption
</commit_message>
<xml_diff>
--- a/log/Android_log.docx
+++ b/log/Android_log.docx
@@ -8267,6 +8267,56 @@
           <w:lang w:val="en-US" w:eastAsia="zh-CN"/>
         </w:rPr>
       </w:pPr>
+      <w:r>
+        <w:rPr>
+          <w:rFonts w:hint="eastAsia"/>
+          <w:color w:val="auto"/>
+          <w:sz w:val="21"/>
+          <w:szCs w:val="21"/>
+          <w:lang w:val="en-US" w:eastAsia="zh-CN"/>
+        </w:rPr>
+        <w:fldChar w:fldCharType="begin"/>
+      </w:r>
+      <w:r>
+        <w:rPr>
+          <w:rFonts w:hint="eastAsia"/>
+          <w:color w:val="auto"/>
+          <w:sz w:val="21"/>
+          <w:szCs w:val="21"/>
+          <w:lang w:val="en-US" w:eastAsia="zh-CN"/>
+        </w:rPr>
+        <w:instrText xml:space="preserve"> HYPERLINK "0001-logd-feature-Simplify-logd-for-better-performance-an.patch" </w:instrText>
+      </w:r>
+      <w:r>
+        <w:rPr>
+          <w:rFonts w:hint="eastAsia"/>
+          <w:color w:val="auto"/>
+          <w:sz w:val="21"/>
+          <w:szCs w:val="21"/>
+          <w:lang w:val="en-US" w:eastAsia="zh-CN"/>
+        </w:rPr>
+        <w:fldChar w:fldCharType="separate"/>
+      </w:r>
+      <w:r>
+        <w:rPr>
+          <w:rStyle w:val="4"/>
+          <w:rFonts w:hint="eastAsia"/>
+          <w:sz w:val="21"/>
+          <w:szCs w:val="21"/>
+          <w:lang w:val="en-US" w:eastAsia="zh-CN"/>
+        </w:rPr>
+        <w:t>0001-logd-feature-Simplify-logd-for-better-performance-an.patch</w:t>
+      </w:r>
+      <w:r>
+        <w:rPr>
+          <w:rFonts w:hint="eastAsia"/>
+          <w:color w:val="auto"/>
+          <w:sz w:val="21"/>
+          <w:szCs w:val="21"/>
+          <w:lang w:val="en-US" w:eastAsia="zh-CN"/>
+        </w:rPr>
+        <w:fldChar w:fldCharType="end"/>
+      </w:r>
     </w:p>
     <w:p>
       <w:pPr>
@@ -8337,6 +8387,40 @@
       </w:pPr>
       <w:bookmarkStart w:id="0" w:name="_GoBack"/>
       <w:bookmarkEnd w:id="0"/>
+    </w:p>
+    <w:p>
+      <w:pPr>
+        <w:widowControl w:val="0"/>
+        <w:numPr>
+          <w:ilvl w:val="0"/>
+          <w:numId w:val="0"/>
+        </w:numPr>
+        <w:jc w:val="both"/>
+        <w:rPr>
+          <w:rFonts w:hint="eastAsia"/>
+          <w:color w:val="auto"/>
+          <w:sz w:val="21"/>
+          <w:szCs w:val="21"/>
+          <w:lang w:val="en-US" w:eastAsia="zh-CN"/>
+        </w:rPr>
+      </w:pPr>
+    </w:p>
+    <w:p>
+      <w:pPr>
+        <w:widowControl w:val="0"/>
+        <w:numPr>
+          <w:ilvl w:val="0"/>
+          <w:numId w:val="0"/>
+        </w:numPr>
+        <w:jc w:val="both"/>
+        <w:rPr>
+          <w:rFonts w:hint="eastAsia"/>
+          <w:color w:val="auto"/>
+          <w:sz w:val="21"/>
+          <w:szCs w:val="21"/>
+          <w:lang w:val="en-US" w:eastAsia="zh-CN"/>
+        </w:rPr>
+      </w:pPr>
     </w:p>
     <w:p>
       <w:pPr>

</xml_diff>